<commit_message>
Bugfix and general improvments
</commit_message>
<xml_diff>
--- a/Инструкция.docx
+++ b/Инструкция.docx
@@ -7,7 +7,6 @@
         <w:rPr>
           <w:sz w:val="28"/>
           <w:szCs w:val="28"/>
-          <w:lang w:val="en-US"/>
         </w:rPr>
       </w:pPr>
       <w:r>
@@ -69,23 +68,6 @@
           <w:szCs w:val="28"/>
         </w:rPr>
         <w:t>.</w:t>
-      </w:r>
-    </w:p>
-    <w:p>
-      <w:pPr>
-        <w:rPr>
-          <w:b/>
-          <w:sz w:val="28"/>
-          <w:szCs w:val="28"/>
-        </w:rPr>
-      </w:pPr>
-      <w:r>
-        <w:rPr>
-          <w:b/>
-          <w:sz w:val="28"/>
-          <w:szCs w:val="28"/>
-        </w:rPr>
-        <w:t>Пробный период заканчивается 3 августа</w:t>
       </w:r>
     </w:p>
     <w:p>
@@ -1000,53 +982,66 @@
         <w:rPr>
           <w:sz w:val="28"/>
           <w:szCs w:val="28"/>
-          <w:lang w:val="en-US"/>
-        </w:rPr>
-      </w:pPr>
-      <w:r>
-        <w:rPr>
-          <w:sz w:val="28"/>
-          <w:szCs w:val="28"/>
-          <w:lang w:val="en-US"/>
-        </w:rPr>
-        <w:t xml:space="preserve">TIME_OUT – </w:t>
-      </w:r>
-      <w:r>
-        <w:rPr>
-          <w:sz w:val="28"/>
-          <w:szCs w:val="28"/>
-        </w:rPr>
-        <w:t>пункт</w:t>
-      </w:r>
-      <w:r>
-        <w:rPr>
-          <w:sz w:val="28"/>
-          <w:szCs w:val="28"/>
-          <w:lang w:val="en-US"/>
-        </w:rPr>
-        <w:t xml:space="preserve"> 1.4 </w:t>
-      </w:r>
-      <w:r>
-        <w:rPr>
-          <w:sz w:val="28"/>
-          <w:szCs w:val="28"/>
-        </w:rPr>
-        <w:t>из</w:t>
-      </w:r>
-      <w:r>
-        <w:rPr>
-          <w:sz w:val="28"/>
-          <w:szCs w:val="28"/>
-          <w:lang w:val="en-US"/>
-        </w:rPr>
-        <w:t xml:space="preserve"> </w:t>
-      </w:r>
-      <w:r>
-        <w:rPr>
-          <w:sz w:val="28"/>
-          <w:szCs w:val="28"/>
-        </w:rPr>
-        <w:t>ТЗ</w:t>
+        </w:rPr>
+      </w:pPr>
+      <w:r>
+        <w:rPr>
+          <w:sz w:val="28"/>
+          <w:szCs w:val="28"/>
+          <w:lang w:val="en-US"/>
+        </w:rPr>
+        <w:t>TIME</w:t>
+      </w:r>
+      <w:r>
+        <w:rPr>
+          <w:sz w:val="28"/>
+          <w:szCs w:val="28"/>
+        </w:rPr>
+        <w:t>_</w:t>
+      </w:r>
+      <w:r>
+        <w:rPr>
+          <w:sz w:val="28"/>
+          <w:szCs w:val="28"/>
+          <w:lang w:val="en-US"/>
+        </w:rPr>
+        <w:t>OUT</w:t>
+      </w:r>
+      <w:r>
+        <w:rPr>
+          <w:sz w:val="28"/>
+          <w:szCs w:val="28"/>
+        </w:rPr>
+        <w:t xml:space="preserve"> – </w:t>
+      </w:r>
+      <w:r>
+        <w:rPr>
+          <w:sz w:val="28"/>
+          <w:szCs w:val="28"/>
+        </w:rPr>
+        <w:t>время ожидания после успешного бронирования</w:t>
+      </w:r>
+    </w:p>
+    <w:p>
+      <w:pPr>
+        <w:rPr>
+          <w:sz w:val="28"/>
+          <w:szCs w:val="28"/>
+        </w:rPr>
+      </w:pPr>
+      <w:r>
+        <w:rPr>
+          <w:sz w:val="28"/>
+          <w:szCs w:val="28"/>
+        </w:rPr>
+        <w:t>DELAY_BETWEEN_UPDATES</w:t>
+      </w:r>
+      <w:r>
+        <w:rPr>
+          <w:sz w:val="28"/>
+          <w:szCs w:val="28"/>
+        </w:rPr>
+        <w:t xml:space="preserve"> – задержка между обновлениями страницы для поиска свободного времени</w:t>
       </w:r>
     </w:p>
     <w:p>
@@ -1357,7 +1352,15 @@
           <w:sz w:val="28"/>
           <w:szCs w:val="28"/>
         </w:rPr>
-        <w:t xml:space="preserve"> чтобы уведомления приходили, нужно перейти в чат с ботом(</w:t>
+        <w:t xml:space="preserve"> чтобы уведомления приходили, нужно перейти в чат с </w:t>
+      </w:r>
+      <w:r>
+        <w:rPr>
+          <w:sz w:val="28"/>
+          <w:szCs w:val="28"/>
+        </w:rPr>
+        <w:lastRenderedPageBreak/>
+        <w:t>ботом(</w:t>
       </w:r>
       <w:r>
         <w:rPr>
@@ -1388,7 +1391,6 @@
           <w:szCs w:val="28"/>
           <w:lang w:val="en-US"/>
         </w:rPr>
-        <w:lastRenderedPageBreak/>
         <w:t>id</w:t>
       </w:r>
       <w:r>
@@ -1484,44 +1486,177 @@
         </w:rPr>
         <w:t>Telegram</w:t>
       </w:r>
-      <w:r>
-        <w:rPr>
+    </w:p>
+    <w:p>
+      <w:pPr>
+        <w:rPr>
+          <w:sz w:val="28"/>
+          <w:szCs w:val="28"/>
+        </w:rPr>
+      </w:pPr>
+      <w:r>
+        <w:rPr>
+          <w:sz w:val="28"/>
+          <w:szCs w:val="28"/>
+        </w:rPr>
+        <w:t>GET_AUTO_NUMBER_FROM_FILE</w:t>
+      </w:r>
+      <w:r>
+        <w:rPr>
+          <w:sz w:val="28"/>
+          <w:szCs w:val="28"/>
+        </w:rPr>
+        <w:t xml:space="preserve"> – настройка получения номеров автомобилей из файла (1- брать из файла, 0 – брать введенное в меню значение)</w:t>
+      </w:r>
+    </w:p>
+    <w:p>
+      <w:pPr>
+        <w:rPr>
+          <w:b/>
+          <w:sz w:val="28"/>
+          <w:szCs w:val="28"/>
+        </w:rPr>
+      </w:pPr>
+      <w:r>
+        <w:rPr>
+          <w:b/>
+          <w:sz w:val="28"/>
+          <w:szCs w:val="28"/>
+        </w:rPr>
+        <w:t>**Важно**</w:t>
+      </w:r>
+    </w:p>
+    <w:p>
+      <w:pPr>
+        <w:rPr>
+          <w:sz w:val="28"/>
+          <w:szCs w:val="28"/>
+        </w:rPr>
+      </w:pPr>
+      <w:r>
+        <w:rPr>
+          <w:sz w:val="28"/>
+          <w:szCs w:val="28"/>
+        </w:rPr>
+        <w:t>Когда будете редактировать параметры в файле, то обращайте внимание на форматирование файла. Если забудете кавычку или где-то опечатаетесь, то скрипт просто не будет работать.</w:t>
+      </w:r>
+    </w:p>
+    <w:p>
+      <w:pPr>
+        <w:rPr>
+          <w:b/>
+          <w:sz w:val="28"/>
+          <w:szCs w:val="28"/>
+        </w:rPr>
+      </w:pPr>
+      <w:r>
+        <w:rPr>
+          <w:b/>
+          <w:sz w:val="28"/>
+          <w:szCs w:val="28"/>
+        </w:rPr>
+        <w:t xml:space="preserve">Файл с автомобильными номерами </w:t>
+      </w:r>
+    </w:p>
+    <w:p>
+      <w:pPr>
+        <w:rPr>
+          <w:b/>
+          <w:sz w:val="28"/>
+          <w:szCs w:val="28"/>
+        </w:rPr>
+      </w:pPr>
+      <w:r>
+        <w:rPr>
+          <w:b/>
+          <w:sz w:val="28"/>
+          <w:szCs w:val="28"/>
+        </w:rPr>
+        <w:t>reg_auto_numbers.txt</w:t>
+      </w:r>
+    </w:p>
+    <w:p>
+      <w:pPr>
+        <w:rPr>
+          <w:sz w:val="28"/>
+          <w:szCs w:val="28"/>
+        </w:rPr>
+      </w:pPr>
+      <w:r>
+        <w:rPr>
+          <w:sz w:val="28"/>
+          <w:szCs w:val="28"/>
+        </w:rPr>
+        <w:t>Тут, как можно понять по названию файла, находится список автомобильных номеров, которые будут вводиться на сайте.</w:t>
+      </w:r>
+    </w:p>
+    <w:p>
+      <w:pPr>
+        <w:rPr>
+          <w:b/>
+          <w:sz w:val="28"/>
+          <w:szCs w:val="28"/>
+        </w:rPr>
+      </w:pPr>
+      <w:r>
+        <w:rPr>
+          <w:b/>
+          <w:sz w:val="28"/>
+          <w:szCs w:val="28"/>
+        </w:rPr>
+        <w:t xml:space="preserve">Файл с данными активных бронирований </w:t>
+      </w:r>
+    </w:p>
+    <w:p>
+      <w:pPr>
+        <w:rPr>
+          <w:b/>
+          <w:sz w:val="28"/>
+          <w:szCs w:val="28"/>
+        </w:rPr>
+      </w:pPr>
+      <w:r>
+        <w:rPr>
+          <w:b/>
+          <w:sz w:val="28"/>
+          <w:szCs w:val="28"/>
+          <w:lang w:val="en-US"/>
+        </w:rPr>
+        <w:t>orders</w:t>
+      </w:r>
+      <w:r>
+        <w:rPr>
+          <w:b/>
           <w:sz w:val="28"/>
           <w:szCs w:val="28"/>
         </w:rPr>
         <w:t>.</w:t>
       </w:r>
-    </w:p>
-    <w:p>
-      <w:pPr>
-        <w:rPr>
-          <w:b/>
-          <w:sz w:val="28"/>
-          <w:szCs w:val="28"/>
-        </w:rPr>
-      </w:pPr>
-      <w:r>
-        <w:rPr>
-          <w:b/>
-          <w:sz w:val="28"/>
-          <w:szCs w:val="28"/>
-        </w:rPr>
-        <w:t>**Важно**</w:t>
-      </w:r>
-    </w:p>
-    <w:p>
-      <w:pPr>
-        <w:rPr>
-          <w:sz w:val="28"/>
-          <w:szCs w:val="28"/>
-        </w:rPr>
-      </w:pPr>
-      <w:r>
-        <w:rPr>
-          <w:sz w:val="28"/>
-          <w:szCs w:val="28"/>
-        </w:rPr>
-        <w:t>Когда будете редактировать параметры в файле, то обращайте внимание на форматирование файла. Если забудете кавычку или где-то опечатаетесь, то скрипт просто не будет работать.</w:t>
+      <w:proofErr w:type="spellStart"/>
+      <w:r>
+        <w:rPr>
+          <w:b/>
+          <w:sz w:val="28"/>
+          <w:szCs w:val="28"/>
+          <w:lang w:val="en-US"/>
+        </w:rPr>
+        <w:t>json</w:t>
+      </w:r>
+      <w:proofErr w:type="spellEnd"/>
+    </w:p>
+    <w:p>
+      <w:pPr>
+        <w:rPr>
+          <w:sz w:val="28"/>
+          <w:szCs w:val="28"/>
+        </w:rPr>
+      </w:pPr>
+      <w:r>
+        <w:rPr>
+          <w:sz w:val="28"/>
+          <w:szCs w:val="28"/>
+        </w:rPr>
+        <w:t xml:space="preserve">Вероятнее всего ваш даже не придется его открывать, но в этом файле находится информация об аккаунтах с активным бронированием. Это нужно чтобы, если программа начнет перебирать по аккаунты по второму кругу, не тратилось время на совершение нового бронирования, когда у аккаунта есть еще активное. </w:t>
       </w:r>
     </w:p>
     <w:p>
@@ -1729,23 +1864,22 @@
         </w:rPr>
         <w:t>Файл с прокси</w:t>
       </w:r>
-      <w:bookmarkStart w:id="0" w:name="_GoBack"/>
-      <w:bookmarkEnd w:id="0"/>
-    </w:p>
-    <w:p>
-      <w:pPr>
-        <w:rPr>
-          <w:b/>
-          <w:sz w:val="28"/>
-          <w:szCs w:val="28"/>
-        </w:rPr>
-      </w:pPr>
-      <w:r>
-        <w:rPr>
-          <w:b/>
-          <w:sz w:val="28"/>
-          <w:szCs w:val="28"/>
-        </w:rPr>
+    </w:p>
+    <w:p>
+      <w:pPr>
+        <w:rPr>
+          <w:b/>
+          <w:sz w:val="28"/>
+          <w:szCs w:val="28"/>
+        </w:rPr>
+      </w:pPr>
+      <w:r>
+        <w:rPr>
+          <w:b/>
+          <w:sz w:val="28"/>
+          <w:szCs w:val="28"/>
+        </w:rPr>
+        <w:lastRenderedPageBreak/>
         <w:t>proxy.txt</w:t>
       </w:r>
     </w:p>
@@ -2038,7 +2172,6 @@
           <w:sz w:val="28"/>
           <w:szCs w:val="28"/>
         </w:rPr>
-        <w:lastRenderedPageBreak/>
         <w:t xml:space="preserve">Проблемы с прокси. Тут дело вероятнее всего будет не в прокси и не в скрипте. Иногда </w:t>
       </w:r>
       <w:proofErr w:type="spellStart"/>
@@ -2120,38 +2253,11 @@
     <w:p>
       <w:pPr>
         <w:rPr>
-          <w:sz w:val="28"/>
-          <w:szCs w:val="28"/>
-        </w:rPr>
-      </w:pPr>
-      <w:r>
-        <w:rPr>
-          <w:sz w:val="28"/>
-          <w:szCs w:val="28"/>
-        </w:rPr>
-        <w:t xml:space="preserve">В любом случае, на время тестов я буду стараться находиться на связи, чтобы устранить неполадки. </w:t>
-      </w:r>
-    </w:p>
-    <w:p>
-      <w:pPr>
-        <w:rPr>
-          <w:sz w:val="28"/>
-          <w:szCs w:val="28"/>
-        </w:rPr>
-      </w:pPr>
-      <w:r>
-        <w:rPr>
-          <w:sz w:val="28"/>
-          <w:szCs w:val="28"/>
-        </w:rPr>
-        <w:t xml:space="preserve">В этой инструкции я постарался объяснить все непонятные моменты. Если остались какие-то вопросы, то могу все объяснить. </w:t>
-      </w:r>
-    </w:p>
-    <w:p>
-      <w:pPr>
-        <w:rPr>
-          <w:sz w:val="28"/>
-          <w:szCs w:val="28"/>
+          <w:color w:val="0000FF" w:themeColor="hyperlink"/>
+          <w:sz w:val="28"/>
+          <w:szCs w:val="28"/>
+          <w:u w:val="single"/>
+          <w:lang w:val="en-US"/>
         </w:rPr>
       </w:pPr>
       <w:r>
@@ -2245,10 +2351,1279 @@
     <w:p>
       <w:pPr>
         <w:rPr>
-          <w:sz w:val="28"/>
-          <w:szCs w:val="28"/>
-        </w:rPr>
-      </w:pPr>
+          <w:b/>
+          <w:sz w:val="28"/>
+          <w:szCs w:val="28"/>
+        </w:rPr>
+      </w:pPr>
+      <w:r>
+        <w:rPr>
+          <w:b/>
+          <w:sz w:val="28"/>
+          <w:szCs w:val="28"/>
+        </w:rPr>
+        <w:t>Список</w:t>
+      </w:r>
+      <w:r>
+        <w:rPr>
+          <w:b/>
+          <w:sz w:val="28"/>
+          <w:szCs w:val="28"/>
+          <w:lang w:val="en-US"/>
+        </w:rPr>
+        <w:t xml:space="preserve"> </w:t>
+      </w:r>
+      <w:r>
+        <w:rPr>
+          <w:b/>
+          <w:sz w:val="28"/>
+          <w:szCs w:val="28"/>
+        </w:rPr>
+        <w:t>наиболее</w:t>
+      </w:r>
+      <w:r>
+        <w:rPr>
+          <w:b/>
+          <w:sz w:val="28"/>
+          <w:szCs w:val="28"/>
+          <w:lang w:val="en-US"/>
+        </w:rPr>
+        <w:t xml:space="preserve"> </w:t>
+      </w:r>
+      <w:r>
+        <w:rPr>
+          <w:b/>
+          <w:sz w:val="28"/>
+          <w:szCs w:val="28"/>
+        </w:rPr>
+        <w:t>частых</w:t>
+      </w:r>
+      <w:r>
+        <w:rPr>
+          <w:b/>
+          <w:sz w:val="28"/>
+          <w:szCs w:val="28"/>
+          <w:lang w:val="en-US"/>
+        </w:rPr>
+        <w:t xml:space="preserve"> </w:t>
+      </w:r>
+      <w:r>
+        <w:rPr>
+          <w:b/>
+          <w:sz w:val="28"/>
+          <w:szCs w:val="28"/>
+        </w:rPr>
+        <w:t>ошибок</w:t>
+      </w:r>
+      <w:r>
+        <w:rPr>
+          <w:b/>
+          <w:sz w:val="28"/>
+          <w:szCs w:val="28"/>
+          <w:lang w:val="en-US"/>
+        </w:rPr>
+        <w:t>:</w:t>
+      </w:r>
+    </w:p>
+    <w:p>
+      <w:pPr>
+        <w:rPr>
+          <w:sz w:val="28"/>
+          <w:szCs w:val="28"/>
+        </w:rPr>
+      </w:pPr>
+      <w:proofErr w:type="gramStart"/>
+      <w:r>
+        <w:rPr>
+          <w:b/>
+          <w:sz w:val="28"/>
+          <w:szCs w:val="28"/>
+          <w:lang w:val="en-US"/>
+        </w:rPr>
+        <w:t>An</w:t>
+      </w:r>
+      <w:r>
+        <w:rPr>
+          <w:b/>
+          <w:sz w:val="28"/>
+          <w:szCs w:val="28"/>
+        </w:rPr>
+        <w:t xml:space="preserve"> </w:t>
+      </w:r>
+      <w:proofErr w:type="spellStart"/>
+      <w:r>
+        <w:rPr>
+          <w:b/>
+          <w:sz w:val="28"/>
+          <w:szCs w:val="28"/>
+          <w:lang w:val="en-US"/>
+        </w:rPr>
+        <w:t>SSLError</w:t>
+      </w:r>
+      <w:proofErr w:type="spellEnd"/>
+      <w:r>
+        <w:rPr>
+          <w:b/>
+          <w:sz w:val="28"/>
+          <w:szCs w:val="28"/>
+        </w:rPr>
+        <w:t xml:space="preserve"> </w:t>
+      </w:r>
+      <w:proofErr w:type="spellStart"/>
+      <w:r>
+        <w:rPr>
+          <w:b/>
+          <w:sz w:val="28"/>
+          <w:szCs w:val="28"/>
+          <w:lang w:val="en-US"/>
+        </w:rPr>
+        <w:t>occured</w:t>
+      </w:r>
+      <w:proofErr w:type="spellEnd"/>
+      <w:r>
+        <w:rPr>
+          <w:b/>
+          <w:sz w:val="28"/>
+          <w:szCs w:val="28"/>
+        </w:rPr>
+        <w:t xml:space="preserve"> </w:t>
+      </w:r>
+      <w:r>
+        <w:rPr>
+          <w:b/>
+          <w:sz w:val="28"/>
+          <w:szCs w:val="28"/>
+          <w:lang w:val="en-US"/>
+        </w:rPr>
+        <w:t>during</w:t>
+      </w:r>
+      <w:r>
+        <w:rPr>
+          <w:b/>
+          <w:sz w:val="28"/>
+          <w:szCs w:val="28"/>
+        </w:rPr>
+        <w:t xml:space="preserve"> </w:t>
+      </w:r>
+      <w:r>
+        <w:rPr>
+          <w:b/>
+          <w:sz w:val="28"/>
+          <w:szCs w:val="28"/>
+          <w:lang w:val="en-US"/>
+        </w:rPr>
+        <w:t>driver</w:t>
+      </w:r>
+      <w:r>
+        <w:rPr>
+          <w:b/>
+          <w:sz w:val="28"/>
+          <w:szCs w:val="28"/>
+        </w:rPr>
+        <w:t xml:space="preserve"> </w:t>
+      </w:r>
+      <w:r>
+        <w:rPr>
+          <w:b/>
+          <w:sz w:val="28"/>
+          <w:szCs w:val="28"/>
+          <w:lang w:val="en-US"/>
+        </w:rPr>
+        <w:t>creation</w:t>
+      </w:r>
+      <w:r>
+        <w:rPr>
+          <w:b/>
+          <w:sz w:val="28"/>
+          <w:szCs w:val="28"/>
+        </w:rPr>
+        <w:t>.</w:t>
+      </w:r>
+      <w:proofErr w:type="gramEnd"/>
+      <w:r>
+        <w:rPr>
+          <w:b/>
+          <w:sz w:val="28"/>
+          <w:szCs w:val="28"/>
+        </w:rPr>
+        <w:t xml:space="preserve"> </w:t>
+      </w:r>
+      <w:r>
+        <w:rPr>
+          <w:b/>
+          <w:sz w:val="28"/>
+          <w:szCs w:val="28"/>
+        </w:rPr>
+        <w:t>–</w:t>
+      </w:r>
+      <w:r>
+        <w:rPr>
+          <w:b/>
+          <w:sz w:val="28"/>
+          <w:szCs w:val="28"/>
+        </w:rPr>
+        <w:t xml:space="preserve"> </w:t>
+      </w:r>
+      <w:r>
+        <w:rPr>
+          <w:sz w:val="28"/>
+          <w:szCs w:val="28"/>
+        </w:rPr>
+        <w:t xml:space="preserve">типичная ошибка открытия браузера, на которую нельзя никак повлиять, но иногда она все же может появляться. Скрипт ее успешно обрабатывает, так что проблем она не вызовет. </w:t>
+      </w:r>
+    </w:p>
+    <w:p>
+      <w:pPr>
+        <w:rPr>
+          <w:sz w:val="28"/>
+          <w:szCs w:val="28"/>
+        </w:rPr>
+      </w:pPr>
+      <w:proofErr w:type="gramStart"/>
+      <w:r>
+        <w:rPr>
+          <w:b/>
+          <w:sz w:val="28"/>
+          <w:szCs w:val="28"/>
+          <w:lang w:val="en-US"/>
+        </w:rPr>
+        <w:lastRenderedPageBreak/>
+        <w:t>An</w:t>
+      </w:r>
+      <w:r>
+        <w:rPr>
+          <w:b/>
+          <w:sz w:val="28"/>
+          <w:szCs w:val="28"/>
+        </w:rPr>
+        <w:t xml:space="preserve"> </w:t>
+      </w:r>
+      <w:r>
+        <w:rPr>
+          <w:b/>
+          <w:sz w:val="28"/>
+          <w:szCs w:val="28"/>
+          <w:lang w:val="en-US"/>
+        </w:rPr>
+        <w:t>error</w:t>
+      </w:r>
+      <w:r>
+        <w:rPr>
+          <w:b/>
+          <w:sz w:val="28"/>
+          <w:szCs w:val="28"/>
+        </w:rPr>
+        <w:t xml:space="preserve"> </w:t>
+      </w:r>
+      <w:proofErr w:type="spellStart"/>
+      <w:r>
+        <w:rPr>
+          <w:b/>
+          <w:sz w:val="28"/>
+          <w:szCs w:val="28"/>
+          <w:lang w:val="en-US"/>
+        </w:rPr>
+        <w:t>occured</w:t>
+      </w:r>
+      <w:proofErr w:type="spellEnd"/>
+      <w:r>
+        <w:rPr>
+          <w:b/>
+          <w:sz w:val="28"/>
+          <w:szCs w:val="28"/>
+        </w:rPr>
+        <w:t xml:space="preserve"> </w:t>
+      </w:r>
+      <w:r>
+        <w:rPr>
+          <w:b/>
+          <w:sz w:val="28"/>
+          <w:szCs w:val="28"/>
+          <w:lang w:val="en-US"/>
+        </w:rPr>
+        <w:t>during</w:t>
+      </w:r>
+      <w:r>
+        <w:rPr>
+          <w:b/>
+          <w:sz w:val="28"/>
+          <w:szCs w:val="28"/>
+        </w:rPr>
+        <w:t xml:space="preserve"> </w:t>
+      </w:r>
+      <w:r>
+        <w:rPr>
+          <w:b/>
+          <w:sz w:val="28"/>
+          <w:szCs w:val="28"/>
+          <w:lang w:val="en-US"/>
+        </w:rPr>
+        <w:t>driver</w:t>
+      </w:r>
+      <w:r>
+        <w:rPr>
+          <w:b/>
+          <w:sz w:val="28"/>
+          <w:szCs w:val="28"/>
+        </w:rPr>
+        <w:t xml:space="preserve"> </w:t>
+      </w:r>
+      <w:r>
+        <w:rPr>
+          <w:b/>
+          <w:sz w:val="28"/>
+          <w:szCs w:val="28"/>
+          <w:lang w:val="en-US"/>
+        </w:rPr>
+        <w:t>creation</w:t>
+      </w:r>
+      <w:r>
+        <w:rPr>
+          <w:b/>
+          <w:sz w:val="28"/>
+          <w:szCs w:val="28"/>
+        </w:rPr>
+        <w:t xml:space="preserve">… - </w:t>
+      </w:r>
+      <w:r>
+        <w:rPr>
+          <w:sz w:val="28"/>
+          <w:szCs w:val="28"/>
+        </w:rPr>
+        <w:t>после</w:t>
+      </w:r>
+      <w:r>
+        <w:rPr>
+          <w:sz w:val="28"/>
+          <w:szCs w:val="28"/>
+        </w:rPr>
+        <w:t xml:space="preserve"> </w:t>
+      </w:r>
+      <w:r>
+        <w:rPr>
+          <w:sz w:val="28"/>
+          <w:szCs w:val="28"/>
+        </w:rPr>
+        <w:t>себя будет иметь еще какое-то информации, чтобы было проще понять, в чем ее причина.</w:t>
+      </w:r>
+      <w:proofErr w:type="gramEnd"/>
+      <w:r>
+        <w:rPr>
+          <w:sz w:val="28"/>
+          <w:szCs w:val="28"/>
+        </w:rPr>
+        <w:t xml:space="preserve"> Ошибка не типичная, возникает не часто. Причина может быть разная. Наиболее вероятно, что какие-то неполадки с подключением к интернету. </w:t>
+      </w:r>
+    </w:p>
+    <w:p>
+      <w:pPr>
+        <w:rPr>
+          <w:sz w:val="28"/>
+          <w:szCs w:val="28"/>
+        </w:rPr>
+      </w:pPr>
+      <w:r>
+        <w:rPr>
+          <w:b/>
+          <w:sz w:val="28"/>
+          <w:szCs w:val="28"/>
+          <w:lang w:val="en-US"/>
+        </w:rPr>
+        <w:t xml:space="preserve">An error </w:t>
+      </w:r>
+      <w:proofErr w:type="spellStart"/>
+      <w:r>
+        <w:rPr>
+          <w:b/>
+          <w:sz w:val="28"/>
+          <w:szCs w:val="28"/>
+          <w:lang w:val="en-US"/>
+        </w:rPr>
+        <w:t>occured</w:t>
+      </w:r>
+      <w:proofErr w:type="spellEnd"/>
+      <w:r>
+        <w:rPr>
+          <w:b/>
+          <w:sz w:val="28"/>
+          <w:szCs w:val="28"/>
+          <w:lang w:val="en-US"/>
+        </w:rPr>
+        <w:t xml:space="preserve"> trying to open login </w:t>
+      </w:r>
+      <w:proofErr w:type="spellStart"/>
+      <w:proofErr w:type="gramStart"/>
+      <w:r>
+        <w:rPr>
+          <w:b/>
+          <w:sz w:val="28"/>
+          <w:szCs w:val="28"/>
+          <w:lang w:val="en-US"/>
+        </w:rPr>
+        <w:t>url</w:t>
+      </w:r>
+      <w:proofErr w:type="spellEnd"/>
+      <w:proofErr w:type="gramEnd"/>
+      <w:r>
+        <w:rPr>
+          <w:b/>
+          <w:sz w:val="28"/>
+          <w:szCs w:val="28"/>
+          <w:lang w:val="en-US"/>
+        </w:rPr>
+        <w:t>.</w:t>
+      </w:r>
+      <w:r>
+        <w:rPr>
+          <w:b/>
+          <w:sz w:val="28"/>
+          <w:szCs w:val="28"/>
+          <w:lang w:val="en-US"/>
+        </w:rPr>
+        <w:t xml:space="preserve"> </w:t>
+      </w:r>
+      <w:proofErr w:type="gramStart"/>
+      <w:r>
+        <w:rPr>
+          <w:b/>
+          <w:sz w:val="28"/>
+          <w:szCs w:val="28"/>
+          <w:lang w:val="en-US"/>
+        </w:rPr>
+        <w:t>–</w:t>
+      </w:r>
+      <w:r>
+        <w:rPr>
+          <w:b/>
+          <w:sz w:val="28"/>
+          <w:szCs w:val="28"/>
+          <w:lang w:val="en-US"/>
+        </w:rPr>
+        <w:t xml:space="preserve"> </w:t>
+      </w:r>
+      <w:r>
+        <w:rPr>
+          <w:sz w:val="28"/>
+          <w:szCs w:val="28"/>
+        </w:rPr>
+        <w:t>Ошибка</w:t>
+      </w:r>
+      <w:r>
+        <w:rPr>
+          <w:sz w:val="28"/>
+          <w:szCs w:val="28"/>
+          <w:lang w:val="en-US"/>
+        </w:rPr>
+        <w:t xml:space="preserve"> </w:t>
+      </w:r>
+      <w:r>
+        <w:rPr>
+          <w:sz w:val="28"/>
+          <w:szCs w:val="28"/>
+        </w:rPr>
+        <w:t>открытия</w:t>
+      </w:r>
+      <w:r>
+        <w:rPr>
+          <w:sz w:val="28"/>
+          <w:szCs w:val="28"/>
+          <w:lang w:val="en-US"/>
+        </w:rPr>
+        <w:t xml:space="preserve"> </w:t>
+      </w:r>
+      <w:r>
+        <w:rPr>
+          <w:sz w:val="28"/>
+          <w:szCs w:val="28"/>
+        </w:rPr>
+        <w:t>страницы</w:t>
+      </w:r>
+      <w:r>
+        <w:rPr>
+          <w:sz w:val="28"/>
+          <w:szCs w:val="28"/>
+          <w:lang w:val="en-US"/>
+        </w:rPr>
+        <w:t xml:space="preserve"> </w:t>
+      </w:r>
+      <w:r>
+        <w:rPr>
+          <w:sz w:val="28"/>
+          <w:szCs w:val="28"/>
+        </w:rPr>
+        <w:t>входа</w:t>
+      </w:r>
+      <w:r>
+        <w:rPr>
+          <w:sz w:val="28"/>
+          <w:szCs w:val="28"/>
+          <w:lang w:val="en-US"/>
+        </w:rPr>
+        <w:t xml:space="preserve"> </w:t>
+      </w:r>
+      <w:r>
+        <w:rPr>
+          <w:sz w:val="28"/>
+          <w:szCs w:val="28"/>
+        </w:rPr>
+        <w:t>в</w:t>
+      </w:r>
+      <w:r>
+        <w:rPr>
+          <w:sz w:val="28"/>
+          <w:szCs w:val="28"/>
+          <w:lang w:val="en-US"/>
+        </w:rPr>
+        <w:t xml:space="preserve"> </w:t>
+      </w:r>
+      <w:r>
+        <w:rPr>
+          <w:sz w:val="28"/>
+          <w:szCs w:val="28"/>
+        </w:rPr>
+        <w:t>аккаунт</w:t>
+      </w:r>
+      <w:r>
+        <w:rPr>
+          <w:sz w:val="28"/>
+          <w:szCs w:val="28"/>
+          <w:lang w:val="en-US"/>
+        </w:rPr>
+        <w:t>.</w:t>
+      </w:r>
+      <w:proofErr w:type="gramEnd"/>
+      <w:r>
+        <w:rPr>
+          <w:sz w:val="28"/>
+          <w:szCs w:val="28"/>
+          <w:lang w:val="en-US"/>
+        </w:rPr>
+        <w:t xml:space="preserve"> </w:t>
+      </w:r>
+      <w:r>
+        <w:rPr>
+          <w:sz w:val="28"/>
+          <w:szCs w:val="28"/>
+        </w:rPr>
+        <w:t xml:space="preserve">Наиболее вероятно, что страница просто не загружалась в течение долгого времени. </w:t>
+      </w:r>
+    </w:p>
+    <w:p>
+      <w:pPr>
+        <w:rPr>
+          <w:sz w:val="28"/>
+          <w:szCs w:val="28"/>
+        </w:rPr>
+      </w:pPr>
+      <w:r>
+        <w:rPr>
+          <w:b/>
+          <w:sz w:val="28"/>
+          <w:szCs w:val="28"/>
+          <w:lang w:val="en-US"/>
+        </w:rPr>
+        <w:t>Log</w:t>
+      </w:r>
+      <w:r>
+        <w:rPr>
+          <w:b/>
+          <w:sz w:val="28"/>
+          <w:szCs w:val="28"/>
+        </w:rPr>
+        <w:t xml:space="preserve"> </w:t>
+      </w:r>
+      <w:r>
+        <w:rPr>
+          <w:b/>
+          <w:sz w:val="28"/>
+          <w:szCs w:val="28"/>
+          <w:lang w:val="en-US"/>
+        </w:rPr>
+        <w:t>in</w:t>
+      </w:r>
+      <w:r>
+        <w:rPr>
+          <w:b/>
+          <w:sz w:val="28"/>
+          <w:szCs w:val="28"/>
+        </w:rPr>
+        <w:t xml:space="preserve"> </w:t>
+      </w:r>
+      <w:r>
+        <w:rPr>
+          <w:b/>
+          <w:sz w:val="28"/>
+          <w:szCs w:val="28"/>
+          <w:lang w:val="en-US"/>
+        </w:rPr>
+        <w:t>field</w:t>
+      </w:r>
+      <w:r>
+        <w:rPr>
+          <w:b/>
+          <w:sz w:val="28"/>
+          <w:szCs w:val="28"/>
+        </w:rPr>
+        <w:t xml:space="preserve"> </w:t>
+      </w:r>
+      <w:r>
+        <w:rPr>
+          <w:b/>
+          <w:sz w:val="28"/>
+          <w:szCs w:val="28"/>
+          <w:lang w:val="en-US"/>
+        </w:rPr>
+        <w:t>was</w:t>
+      </w:r>
+      <w:r>
+        <w:rPr>
+          <w:b/>
+          <w:sz w:val="28"/>
+          <w:szCs w:val="28"/>
+        </w:rPr>
+        <w:t xml:space="preserve"> </w:t>
+      </w:r>
+      <w:r>
+        <w:rPr>
+          <w:b/>
+          <w:sz w:val="28"/>
+          <w:szCs w:val="28"/>
+          <w:lang w:val="en-US"/>
+        </w:rPr>
+        <w:t>not</w:t>
+      </w:r>
+      <w:r>
+        <w:rPr>
+          <w:b/>
+          <w:sz w:val="28"/>
+          <w:szCs w:val="28"/>
+        </w:rPr>
+        <w:t xml:space="preserve"> </w:t>
+      </w:r>
+      <w:r>
+        <w:rPr>
+          <w:b/>
+          <w:sz w:val="28"/>
+          <w:szCs w:val="28"/>
+          <w:lang w:val="en-US"/>
+        </w:rPr>
+        <w:t>found</w:t>
+      </w:r>
+      <w:r>
+        <w:rPr>
+          <w:b/>
+          <w:sz w:val="28"/>
+          <w:szCs w:val="28"/>
+        </w:rPr>
+        <w:t xml:space="preserve"> </w:t>
+      </w:r>
+      <w:r>
+        <w:rPr>
+          <w:b/>
+          <w:sz w:val="28"/>
+          <w:szCs w:val="28"/>
+          <w:lang w:val="en-US"/>
+        </w:rPr>
+        <w:t>in</w:t>
+      </w:r>
+      <w:r>
+        <w:rPr>
+          <w:b/>
+          <w:sz w:val="28"/>
+          <w:szCs w:val="28"/>
+        </w:rPr>
+        <w:t xml:space="preserve"> </w:t>
+      </w:r>
+      <w:r>
+        <w:rPr>
+          <w:b/>
+          <w:sz w:val="28"/>
+          <w:szCs w:val="28"/>
+          <w:lang w:val="en-US"/>
+        </w:rPr>
+        <w:t>time</w:t>
+      </w:r>
+      <w:r>
+        <w:rPr>
+          <w:b/>
+          <w:sz w:val="28"/>
+          <w:szCs w:val="28"/>
+        </w:rPr>
+        <w:t xml:space="preserve">. – </w:t>
+      </w:r>
+      <w:r>
+        <w:rPr>
+          <w:sz w:val="28"/>
+          <w:szCs w:val="28"/>
+        </w:rPr>
+        <w:t>Ошибка</w:t>
+      </w:r>
+      <w:r>
+        <w:rPr>
+          <w:sz w:val="28"/>
+          <w:szCs w:val="28"/>
+        </w:rPr>
+        <w:t xml:space="preserve"> </w:t>
+      </w:r>
+      <w:r>
+        <w:rPr>
+          <w:sz w:val="28"/>
+          <w:szCs w:val="28"/>
+        </w:rPr>
+        <w:t xml:space="preserve">поиска полей для ввода данных аккаунта. Скрипт думает, что вошел на страницу входа в аккаунт, но на самом деле нет. Обычно бывает, если какая-то проблема с прокси, например, появляется окно для ввода данных авторизации для </w:t>
+      </w:r>
+      <w:proofErr w:type="gramStart"/>
+      <w:r>
+        <w:rPr>
+          <w:sz w:val="28"/>
+          <w:szCs w:val="28"/>
+        </w:rPr>
+        <w:t>прокси сервера</w:t>
+      </w:r>
+      <w:proofErr w:type="gramEnd"/>
+      <w:r>
+        <w:rPr>
+          <w:sz w:val="28"/>
+          <w:szCs w:val="28"/>
+        </w:rPr>
+        <w:t>.</w:t>
+      </w:r>
+    </w:p>
+    <w:p>
+      <w:pPr>
+        <w:rPr>
+          <w:sz w:val="28"/>
+          <w:szCs w:val="28"/>
+        </w:rPr>
+      </w:pPr>
+      <w:proofErr w:type="gramStart"/>
+      <w:r>
+        <w:rPr>
+          <w:b/>
+          <w:sz w:val="28"/>
+          <w:szCs w:val="28"/>
+          <w:lang w:val="en-US"/>
+        </w:rPr>
+        <w:t>Failed</w:t>
+      </w:r>
+      <w:r>
+        <w:rPr>
+          <w:b/>
+          <w:sz w:val="28"/>
+          <w:szCs w:val="28"/>
+        </w:rPr>
+        <w:t xml:space="preserve"> </w:t>
+      </w:r>
+      <w:r>
+        <w:rPr>
+          <w:b/>
+          <w:sz w:val="28"/>
+          <w:szCs w:val="28"/>
+          <w:lang w:val="en-US"/>
+        </w:rPr>
+        <w:t>to</w:t>
+      </w:r>
+      <w:r>
+        <w:rPr>
+          <w:b/>
+          <w:sz w:val="28"/>
+          <w:szCs w:val="28"/>
+        </w:rPr>
+        <w:t xml:space="preserve"> </w:t>
+      </w:r>
+      <w:r>
+        <w:rPr>
+          <w:b/>
+          <w:sz w:val="28"/>
+          <w:szCs w:val="28"/>
+          <w:lang w:val="en-US"/>
+        </w:rPr>
+        <w:t>find</w:t>
+      </w:r>
+      <w:r>
+        <w:rPr>
+          <w:b/>
+          <w:sz w:val="28"/>
+          <w:szCs w:val="28"/>
+        </w:rPr>
+        <w:t xml:space="preserve"> </w:t>
+      </w:r>
+      <w:r>
+        <w:rPr>
+          <w:b/>
+          <w:sz w:val="28"/>
+          <w:szCs w:val="28"/>
+          <w:lang w:val="en-US"/>
+        </w:rPr>
+        <w:t>transport</w:t>
+      </w:r>
+      <w:r>
+        <w:rPr>
+          <w:b/>
+          <w:sz w:val="28"/>
+          <w:szCs w:val="28"/>
+        </w:rPr>
+        <w:t xml:space="preserve"> </w:t>
+      </w:r>
+      <w:r>
+        <w:rPr>
+          <w:b/>
+          <w:sz w:val="28"/>
+          <w:szCs w:val="28"/>
+          <w:lang w:val="en-US"/>
+        </w:rPr>
+        <w:t>category</w:t>
+      </w:r>
+      <w:r>
+        <w:rPr>
+          <w:b/>
+          <w:sz w:val="28"/>
+          <w:szCs w:val="28"/>
+        </w:rPr>
+        <w:t xml:space="preserve"> </w:t>
+      </w:r>
+      <w:r>
+        <w:rPr>
+          <w:b/>
+          <w:sz w:val="28"/>
+          <w:szCs w:val="28"/>
+          <w:lang w:val="en-US"/>
+        </w:rPr>
+        <w:t>button</w:t>
+      </w:r>
+      <w:r>
+        <w:rPr>
+          <w:b/>
+          <w:sz w:val="28"/>
+          <w:szCs w:val="28"/>
+        </w:rPr>
+        <w:t>.</w:t>
+      </w:r>
+      <w:proofErr w:type="gramEnd"/>
+      <w:r>
+        <w:rPr>
+          <w:b/>
+          <w:sz w:val="28"/>
+          <w:szCs w:val="28"/>
+        </w:rPr>
+        <w:t xml:space="preserve"> – </w:t>
+      </w:r>
+      <w:r>
+        <w:rPr>
+          <w:sz w:val="28"/>
+          <w:szCs w:val="28"/>
+        </w:rPr>
+        <w:t xml:space="preserve">После перехода на страницу создания нового бронирования не получается его начать. </w:t>
+      </w:r>
+      <w:r>
+        <w:rPr>
+          <w:sz w:val="28"/>
+          <w:szCs w:val="28"/>
+        </w:rPr>
+        <w:t xml:space="preserve">Может возникать, если при переходе на эту страницу сначала появляется какое-то сообщение с предупреждением. Последний раз это было сообщение о том, что </w:t>
+      </w:r>
+      <w:proofErr w:type="spellStart"/>
+      <w:r>
+        <w:rPr>
+          <w:sz w:val="28"/>
+          <w:szCs w:val="28"/>
+          <w:lang w:val="en-US"/>
+        </w:rPr>
+        <w:t>ip</w:t>
+      </w:r>
+      <w:proofErr w:type="spellEnd"/>
+      <w:r>
+        <w:rPr>
+          <w:sz w:val="28"/>
+          <w:szCs w:val="28"/>
+        </w:rPr>
+        <w:t xml:space="preserve"> </w:t>
+      </w:r>
+      <w:r>
+        <w:rPr>
+          <w:sz w:val="28"/>
+          <w:szCs w:val="28"/>
+        </w:rPr>
+        <w:t xml:space="preserve">адрес </w:t>
+      </w:r>
+      <w:proofErr w:type="spellStart"/>
+      <w:r>
+        <w:rPr>
+          <w:sz w:val="28"/>
+          <w:szCs w:val="28"/>
+        </w:rPr>
+        <w:t>забанен</w:t>
+      </w:r>
+      <w:proofErr w:type="spellEnd"/>
+      <w:r>
+        <w:rPr>
+          <w:sz w:val="28"/>
+          <w:szCs w:val="28"/>
+        </w:rPr>
+        <w:t>.</w:t>
+      </w:r>
+    </w:p>
+    <w:p>
+      <w:pPr>
+        <w:rPr>
+          <w:sz w:val="28"/>
+          <w:szCs w:val="28"/>
+        </w:rPr>
+      </w:pPr>
+      <w:r>
+        <w:rPr>
+          <w:b/>
+          <w:sz w:val="28"/>
+          <w:szCs w:val="28"/>
+          <w:lang w:val="en-US"/>
+        </w:rPr>
+        <w:t>Date</w:t>
+      </w:r>
+      <w:r>
+        <w:rPr>
+          <w:b/>
+          <w:sz w:val="28"/>
+          <w:szCs w:val="28"/>
+        </w:rPr>
+        <w:t xml:space="preserve"> </w:t>
+      </w:r>
+      <w:r>
+        <w:rPr>
+          <w:b/>
+          <w:sz w:val="28"/>
+          <w:szCs w:val="28"/>
+          <w:lang w:val="en-US"/>
+        </w:rPr>
+        <w:t>and</w:t>
+      </w:r>
+      <w:r>
+        <w:rPr>
+          <w:b/>
+          <w:sz w:val="28"/>
+          <w:szCs w:val="28"/>
+        </w:rPr>
+        <w:t xml:space="preserve"> </w:t>
+      </w:r>
+      <w:r>
+        <w:rPr>
+          <w:b/>
+          <w:sz w:val="28"/>
+          <w:szCs w:val="28"/>
+          <w:lang w:val="en-US"/>
+        </w:rPr>
+        <w:t>time</w:t>
+      </w:r>
+      <w:r>
+        <w:rPr>
+          <w:b/>
+          <w:sz w:val="28"/>
+          <w:szCs w:val="28"/>
+        </w:rPr>
+        <w:t xml:space="preserve"> </w:t>
+      </w:r>
+      <w:r>
+        <w:rPr>
+          <w:b/>
+          <w:sz w:val="28"/>
+          <w:szCs w:val="28"/>
+          <w:lang w:val="en-US"/>
+        </w:rPr>
+        <w:t>are</w:t>
+      </w:r>
+      <w:r>
+        <w:rPr>
+          <w:b/>
+          <w:sz w:val="28"/>
+          <w:szCs w:val="28"/>
+        </w:rPr>
+        <w:t xml:space="preserve"> </w:t>
+      </w:r>
+      <w:r>
+        <w:rPr>
+          <w:b/>
+          <w:sz w:val="28"/>
+          <w:szCs w:val="28"/>
+          <w:lang w:val="en-US"/>
+        </w:rPr>
+        <w:t>not</w:t>
+      </w:r>
+      <w:r>
+        <w:rPr>
+          <w:b/>
+          <w:sz w:val="28"/>
+          <w:szCs w:val="28"/>
+        </w:rPr>
+        <w:t xml:space="preserve"> </w:t>
+      </w:r>
+      <w:r>
+        <w:rPr>
+          <w:b/>
+          <w:sz w:val="28"/>
+          <w:szCs w:val="28"/>
+          <w:lang w:val="en-US"/>
+        </w:rPr>
+        <w:t>available</w:t>
+      </w:r>
+      <w:r>
+        <w:rPr>
+          <w:b/>
+          <w:sz w:val="28"/>
+          <w:szCs w:val="28"/>
+        </w:rPr>
+        <w:t xml:space="preserve">. – </w:t>
+      </w:r>
+      <w:r>
+        <w:rPr>
+          <w:sz w:val="28"/>
+          <w:szCs w:val="28"/>
+        </w:rPr>
+        <w:t>Выбранное для бронирования время занято. Будет появляться до тех пор, пока время не освободится и не получится закончить бронирование.</w:t>
+      </w:r>
+    </w:p>
+    <w:p>
+      <w:pPr>
+        <w:rPr>
+          <w:sz w:val="28"/>
+          <w:szCs w:val="28"/>
+        </w:rPr>
+      </w:pPr>
+      <w:proofErr w:type="spellStart"/>
+      <w:r>
+        <w:rPr>
+          <w:b/>
+          <w:sz w:val="28"/>
+          <w:szCs w:val="28"/>
+        </w:rPr>
+        <w:t>Failed</w:t>
+      </w:r>
+      <w:proofErr w:type="spellEnd"/>
+      <w:r>
+        <w:rPr>
+          <w:b/>
+          <w:sz w:val="28"/>
+          <w:szCs w:val="28"/>
+        </w:rPr>
+        <w:t xml:space="preserve"> </w:t>
+      </w:r>
+      <w:proofErr w:type="spellStart"/>
+      <w:r>
+        <w:rPr>
+          <w:b/>
+          <w:sz w:val="28"/>
+          <w:szCs w:val="28"/>
+        </w:rPr>
+        <w:t>to</w:t>
+      </w:r>
+      <w:proofErr w:type="spellEnd"/>
+      <w:r>
+        <w:rPr>
+          <w:b/>
+          <w:sz w:val="28"/>
+          <w:szCs w:val="28"/>
+        </w:rPr>
+        <w:t xml:space="preserve"> </w:t>
+      </w:r>
+      <w:proofErr w:type="spellStart"/>
+      <w:r>
+        <w:rPr>
+          <w:b/>
+          <w:sz w:val="28"/>
+          <w:szCs w:val="28"/>
+        </w:rPr>
+        <w:t>confirm</w:t>
+      </w:r>
+      <w:proofErr w:type="spellEnd"/>
+      <w:r>
+        <w:rPr>
+          <w:b/>
+          <w:sz w:val="28"/>
+          <w:szCs w:val="28"/>
+        </w:rPr>
+        <w:t xml:space="preserve"> </w:t>
+      </w:r>
+      <w:proofErr w:type="spellStart"/>
+      <w:r>
+        <w:rPr>
+          <w:b/>
+          <w:sz w:val="28"/>
+          <w:szCs w:val="28"/>
+        </w:rPr>
+        <w:t>payment</w:t>
+      </w:r>
+      <w:proofErr w:type="spellEnd"/>
+      <w:r>
+        <w:rPr>
+          <w:b/>
+          <w:sz w:val="28"/>
+          <w:szCs w:val="28"/>
+        </w:rPr>
+        <w:t>.</w:t>
+      </w:r>
+      <w:r>
+        <w:rPr>
+          <w:b/>
+          <w:sz w:val="28"/>
+          <w:szCs w:val="28"/>
+        </w:rPr>
+        <w:t xml:space="preserve"> – </w:t>
+      </w:r>
+      <w:r>
+        <w:rPr>
+          <w:sz w:val="28"/>
+          <w:szCs w:val="28"/>
+        </w:rPr>
+        <w:t xml:space="preserve">Обычно появляется, если на введенные данные уже имеется </w:t>
+      </w:r>
+      <w:proofErr w:type="gramStart"/>
+      <w:r>
+        <w:rPr>
+          <w:sz w:val="28"/>
+          <w:szCs w:val="28"/>
+        </w:rPr>
+        <w:t>активная</w:t>
+      </w:r>
+      <w:proofErr w:type="gramEnd"/>
+      <w:r>
+        <w:rPr>
+          <w:sz w:val="28"/>
+          <w:szCs w:val="28"/>
+        </w:rPr>
+        <w:t xml:space="preserve"> бронь на другом аккаунте. Если скрипт запущен только на одной копии программы, то активные ордера отслеживаются, что помогает избежать этой ошибке. Но если с тем же списком аккаунтов запущенна еще одна или более копий программы, то такие ошибки могут возникать довольно часто. </w:t>
+      </w:r>
+    </w:p>
+    <w:p>
+      <w:pPr>
+        <w:rPr>
+          <w:sz w:val="28"/>
+          <w:szCs w:val="28"/>
+        </w:rPr>
+      </w:pPr>
+      <w:r>
+        <w:rPr>
+          <w:b/>
+          <w:sz w:val="28"/>
+          <w:szCs w:val="28"/>
+          <w:lang w:val="en-US"/>
+        </w:rPr>
+        <w:t>Account</w:t>
+      </w:r>
+      <w:r>
+        <w:rPr>
+          <w:b/>
+          <w:sz w:val="28"/>
+          <w:szCs w:val="28"/>
+        </w:rPr>
+        <w:t xml:space="preserve"> *</w:t>
+      </w:r>
+      <w:r>
+        <w:rPr>
+          <w:b/>
+          <w:sz w:val="28"/>
+          <w:szCs w:val="28"/>
+        </w:rPr>
+        <w:t>логин</w:t>
+      </w:r>
+      <w:r>
+        <w:rPr>
+          <w:b/>
+          <w:sz w:val="28"/>
+          <w:szCs w:val="28"/>
+        </w:rPr>
+        <w:t xml:space="preserve"> </w:t>
+      </w:r>
+      <w:r>
+        <w:rPr>
+          <w:b/>
+          <w:sz w:val="28"/>
+          <w:szCs w:val="28"/>
+        </w:rPr>
+        <w:t>аккаунта</w:t>
+      </w:r>
+      <w:r>
+        <w:rPr>
+          <w:b/>
+          <w:sz w:val="28"/>
+          <w:szCs w:val="28"/>
+        </w:rPr>
+        <w:t xml:space="preserve">* </w:t>
+      </w:r>
+      <w:r>
+        <w:rPr>
+          <w:b/>
+          <w:sz w:val="28"/>
+          <w:szCs w:val="28"/>
+          <w:lang w:val="en-US"/>
+        </w:rPr>
+        <w:t>already</w:t>
+      </w:r>
+      <w:r>
+        <w:rPr>
+          <w:b/>
+          <w:sz w:val="28"/>
+          <w:szCs w:val="28"/>
+        </w:rPr>
+        <w:t xml:space="preserve"> </w:t>
+      </w:r>
+      <w:r>
+        <w:rPr>
+          <w:b/>
+          <w:sz w:val="28"/>
+          <w:szCs w:val="28"/>
+          <w:lang w:val="en-US"/>
+        </w:rPr>
+        <w:t>has</w:t>
+      </w:r>
+      <w:r>
+        <w:rPr>
+          <w:b/>
+          <w:sz w:val="28"/>
+          <w:szCs w:val="28"/>
+        </w:rPr>
+        <w:t xml:space="preserve"> </w:t>
+      </w:r>
+      <w:r>
+        <w:rPr>
+          <w:b/>
+          <w:sz w:val="28"/>
+          <w:szCs w:val="28"/>
+          <w:lang w:val="en-US"/>
+        </w:rPr>
+        <w:t>active</w:t>
+      </w:r>
+      <w:r>
+        <w:rPr>
+          <w:b/>
+          <w:sz w:val="28"/>
+          <w:szCs w:val="28"/>
+        </w:rPr>
+        <w:t xml:space="preserve"> </w:t>
+      </w:r>
+      <w:r>
+        <w:rPr>
+          <w:b/>
+          <w:sz w:val="28"/>
+          <w:szCs w:val="28"/>
+          <w:lang w:val="en-US"/>
+        </w:rPr>
+        <w:t>order</w:t>
+      </w:r>
+      <w:r>
+        <w:rPr>
+          <w:b/>
+          <w:sz w:val="28"/>
+          <w:szCs w:val="28"/>
+        </w:rPr>
+        <w:t xml:space="preserve">. – </w:t>
+      </w:r>
+      <w:r>
+        <w:rPr>
+          <w:sz w:val="28"/>
+          <w:szCs w:val="28"/>
+        </w:rPr>
+        <w:t>Не столько ошибка, сколько предупреждение о том, что у текущего аккаунта уже имеется активное бронирование, поэтому он был пропущен.</w:t>
+      </w:r>
+      <w:bookmarkStart w:id="0" w:name="_GoBack"/>
+      <w:bookmarkEnd w:id="0"/>
     </w:p>
     <w:sectPr>
       <w:pgSz w:w="11906" w:h="16838"/>
@@ -3131,7 +4506,7 @@
 </file>
 
 <file path=customXml/itemProps1.xml><?xml version="1.0" encoding="utf-8"?>
-<ds:datastoreItem xmlns:ds="http://schemas.openxmlformats.org/officeDocument/2006/customXml" ds:itemID="{9B669A61-9316-4671-A89C-0813A9D97F18}">
+<ds:datastoreItem xmlns:ds="http://schemas.openxmlformats.org/officeDocument/2006/customXml" ds:itemID="{0E962A3A-6388-4982-ADC4-E45C25C2945A}">
   <ds:schemaRefs>
     <ds:schemaRef ds:uri="http://schemas.openxmlformats.org/officeDocument/2006/bibliography"/>
   </ds:schemaRefs>

</xml_diff>